<commit_message>
Schedule added and System Report Update
</commit_message>
<xml_diff>
--- a/Alpha Files/System Development Report.docx
+++ b/Alpha Files/System Development Report.docx
@@ -663,7 +663,7 @@
           <w:noProof/>
           <w:sz w:val="22"/>
           <w:szCs w:val="22"/>
-          <w:lang w:val="da-DK" w:eastAsia="da-DK"/>
+          <w:lang w:eastAsia="da-DK"/>
         </w:rPr>
       </w:pPr>
       <w:r>
@@ -870,7 +870,23 @@
             <w:rFonts w:cs="Times New Roman"/>
             <w:noProof/>
           </w:rPr>
-          <w:t>2.1 Think Tank Mobile App</w:t>
+          <w:t xml:space="preserve">2.1 </w:t>
+        </w:r>
+        <w:r>
+          <w:rPr>
+            <w:rStyle w:val="Hiperhivatkozs"/>
+            <w:rFonts w:cs="Times New Roman"/>
+            <w:noProof/>
+          </w:rPr>
+          <w:t>POCA</w:t>
+        </w:r>
+        <w:r>
+          <w:rPr>
+            <w:rStyle w:val="Hiperhivatkozs"/>
+            <w:rFonts w:cs="Times New Roman"/>
+            <w:noProof/>
+          </w:rPr>
+          <w:t xml:space="preserve"> Mobile App</w:t>
         </w:r>
         <w:r>
           <w:rPr>
@@ -1166,7 +1182,21 @@
             <w:rStyle w:val="Hiperhivatkozs"/>
             <w:noProof/>
           </w:rPr>
-          <w:t>3.2 Selecting Platform</w:t>
+          <w:t>3.2</w:t>
+        </w:r>
+        <w:r>
+          <w:rPr>
+            <w:rStyle w:val="Hiperhivatkozs"/>
+            <w:noProof/>
+          </w:rPr>
+          <w:t xml:space="preserve"> </w:t>
+        </w:r>
+        <w:r>
+          <w:rPr>
+            <w:rStyle w:val="Hiperhivatkozs"/>
+            <w:noProof/>
+          </w:rPr>
+          <w:t xml:space="preserve"> Agile Development</w:t>
         </w:r>
         <w:r>
           <w:rPr>
@@ -1234,82 +1264,7 @@
             <w:rStyle w:val="Hiperhivatkozs"/>
             <w:noProof/>
           </w:rPr>
-          <w:t xml:space="preserve">3.3 </w:t>
-        </w:r>
-        <w:r>
-          <w:rPr>
-            <w:rStyle w:val="Hiperhivatkozs"/>
-            <w:noProof/>
-          </w:rPr>
-          <w:t xml:space="preserve"> Agile Development</w:t>
-        </w:r>
-        <w:r>
-          <w:rPr>
-            <w:noProof/>
-            <w:webHidden/>
-          </w:rPr>
-          <w:tab/>
-        </w:r>
-        <w:r>
-          <w:rPr>
-            <w:noProof/>
-            <w:webHidden/>
-          </w:rPr>
-          <w:fldChar w:fldCharType="begin"/>
-        </w:r>
-        <w:r>
-          <w:rPr>
-            <w:noProof/>
-            <w:webHidden/>
-          </w:rPr>
-          <w:instrText xml:space="preserve"> PAGEREF _Toc421008982 \h </w:instrText>
-        </w:r>
-        <w:r>
-          <w:rPr>
-            <w:noProof/>
-            <w:webHidden/>
-          </w:rPr>
-        </w:r>
-        <w:r>
-          <w:rPr>
-            <w:noProof/>
-            <w:webHidden/>
-          </w:rPr>
-          <w:fldChar w:fldCharType="separate"/>
-        </w:r>
-        <w:r>
-          <w:rPr>
-            <w:noProof/>
-            <w:webHidden/>
-          </w:rPr>
-          <w:t>20</w:t>
-        </w:r>
-        <w:r>
-          <w:rPr>
-            <w:noProof/>
-            <w:webHidden/>
-          </w:rPr>
-          <w:fldChar w:fldCharType="end"/>
-        </w:r>
-      </w:hyperlink>
-    </w:p>
-    <w:p>
-      <w:pPr>
-        <w:pStyle w:val="TJ2"/>
-        <w:tabs>
-          <w:tab w:val="right" w:leader="hyphen" w:pos="9350"/>
-        </w:tabs>
-        <w:rPr>
-          <w:noProof/>
-        </w:rPr>
-      </w:pPr>
-      <w:hyperlink w:anchor="_Toc421008982" w:history="1">
-        <w:r>
-          <w:rPr>
-            <w:rStyle w:val="Hiperhivatkozs"/>
-            <w:noProof/>
-          </w:rPr>
-          <w:t>3.4</w:t>
+          <w:t>3.3</w:t>
         </w:r>
         <w:r>
           <w:rPr>
@@ -1903,7 +1858,21 @@
           <w:rFonts w:ascii="Tahoma" w:hAnsi="Tahoma" w:cs="Tahoma"/>
           <w:lang w:eastAsia="da-DK"/>
         </w:rPr>
-        <w:t xml:space="preserve"> for any kind of task. Selecting a project that is somewhat original, fresh, interesting and challenging is another story. Group 3 decided to go for the latter</w:t>
+        <w:t xml:space="preserve"> for any kind of task. Selecting a project that is somewhat original, fresh, interesting and chall</w:t>
+      </w:r>
+      <w:r>
+        <w:rPr>
+          <w:rFonts w:ascii="Tahoma" w:hAnsi="Tahoma" w:cs="Tahoma"/>
+          <w:lang w:eastAsia="da-DK"/>
+        </w:rPr>
+        <w:t>enging is another story. Group 2</w:t>
+      </w:r>
+      <w:r>
+        <w:rPr>
+          <w:rFonts w:ascii="Tahoma" w:hAnsi="Tahoma" w:cs="Tahoma"/>
+          <w:lang w:eastAsia="da-DK"/>
+        </w:rPr>
+        <w:t xml:space="preserve"> decided to go for the latter</w:t>
       </w:r>
       <w:r>
         <w:rPr>
@@ -1925,7 +1894,21 @@
           <w:rFonts w:ascii="Tahoma" w:hAnsi="Tahoma" w:cs="Tahoma"/>
           <w:lang w:eastAsia="da-DK"/>
         </w:rPr>
-        <w:t xml:space="preserve">The main requirements for this semester were to code in C#, to have a client/server connection, high complexity, concurrency, and to use some kind of security measures. Regarding to the system development and design, group 3 </w:t>
+        <w:t>The main requirements for this semester were to code in C#, to have a client/server connection, high complexity, concurrency, and to use some kind of security measures. Regarding to the system</w:t>
+      </w:r>
+      <w:r>
+        <w:rPr>
+          <w:rFonts w:ascii="Tahoma" w:hAnsi="Tahoma" w:cs="Tahoma"/>
+          <w:lang w:eastAsia="da-DK"/>
+        </w:rPr>
+        <w:t xml:space="preserve"> development and design, group 2</w:t>
+      </w:r>
+      <w:r>
+        <w:rPr>
+          <w:rFonts w:ascii="Tahoma" w:hAnsi="Tahoma" w:cs="Tahoma"/>
+          <w:lang w:eastAsia="da-DK"/>
+        </w:rPr>
+        <w:t xml:space="preserve"> </w:t>
       </w:r>
       <w:r>
         <w:rPr>
@@ -1986,22 +1969,50 @@
           <w:rFonts w:ascii="Tahoma" w:hAnsi="Tahoma" w:cs="Tahoma"/>
           <w:lang w:eastAsia="da-DK"/>
         </w:rPr>
-        <w:t xml:space="preserve">At the start an idea for the project was needed. The members of Group 3 started to write down ideas on different sheets of papers. After everyone had written down at least 4-5 ideas individually, these ideas were evaluated. </w:t>
-      </w:r>
-    </w:p>
-    <w:p>
-      <w:pPr>
-        <w:rPr>
-          <w:rFonts w:ascii="Tahoma" w:hAnsi="Tahoma" w:cs="Tahoma"/>
-          <w:lang w:eastAsia="da-DK"/>
-        </w:rPr>
-      </w:pPr>
-      <w:r>
-        <w:rPr>
-          <w:rFonts w:ascii="Tahoma" w:hAnsi="Tahoma" w:cs="Tahoma"/>
-          <w:lang w:eastAsia="da-DK"/>
-        </w:rPr>
-        <w:t>There was one single rule: There are no rules. Group 3 let its imagination fly.</w:t>
+        <w:t>At the start an idea for the project wa</w:t>
+      </w:r>
+      <w:r>
+        <w:rPr>
+          <w:rFonts w:ascii="Tahoma" w:hAnsi="Tahoma" w:cs="Tahoma"/>
+          <w:lang w:eastAsia="da-DK"/>
+        </w:rPr>
+        <w:t>s needed. The members of Group 2</w:t>
+      </w:r>
+      <w:r>
+        <w:rPr>
+          <w:rFonts w:ascii="Tahoma" w:hAnsi="Tahoma" w:cs="Tahoma"/>
+          <w:lang w:eastAsia="da-DK"/>
+        </w:rPr>
+        <w:t xml:space="preserve"> started to write down ideas on different sheets of papers. After everyone had written down at least 4-5 ideas individually, these ideas were evaluated. </w:t>
+      </w:r>
+    </w:p>
+    <w:p>
+      <w:pPr>
+        <w:rPr>
+          <w:rFonts w:ascii="Tahoma" w:hAnsi="Tahoma" w:cs="Tahoma"/>
+          <w:lang w:eastAsia="da-DK"/>
+        </w:rPr>
+      </w:pPr>
+      <w:r>
+        <w:rPr>
+          <w:rFonts w:ascii="Tahoma" w:hAnsi="Tahoma" w:cs="Tahoma"/>
+          <w:lang w:eastAsia="da-DK"/>
+        </w:rPr>
+        <w:t>There was one single r</w:t>
+      </w:r>
+      <w:r>
+        <w:rPr>
+          <w:rFonts w:ascii="Tahoma" w:hAnsi="Tahoma" w:cs="Tahoma"/>
+          <w:lang w:eastAsia="da-DK"/>
+        </w:rPr>
+        <w:t>ule: There are no rules. Group 2</w:t>
+      </w:r>
+      <w:r>
+        <w:rPr>
+          <w:rFonts w:ascii="Tahoma" w:hAnsi="Tahoma" w:cs="Tahoma"/>
+          <w:lang w:eastAsia="da-DK"/>
+        </w:rPr>
+        <w:t xml:space="preserve"> let its imagination fly.</w:t>
       </w:r>
     </w:p>
     <w:p>
@@ -2055,7 +2066,23 @@
           <w:sz w:val="24"/>
           <w:lang w:eastAsia="da-DK"/>
         </w:rPr>
-        <w:t>2.1 Think Tank Mobile Application</w:t>
+        <w:t xml:space="preserve">2.1 </w:t>
+      </w:r>
+      <w:r>
+        <w:rPr>
+          <w:rFonts w:ascii="Tahoma" w:hAnsi="Tahoma" w:cs="Tahoma"/>
+          <w:sz w:val="24"/>
+          <w:lang w:eastAsia="da-DK"/>
+        </w:rPr>
+        <w:t>POCA</w:t>
+      </w:r>
+      <w:r>
+        <w:rPr>
+          <w:rFonts w:ascii="Tahoma" w:hAnsi="Tahoma" w:cs="Tahoma"/>
+          <w:sz w:val="24"/>
+          <w:lang w:eastAsia="da-DK"/>
+        </w:rPr>
+        <w:t xml:space="preserve"> Mobile Application</w:t>
       </w:r>
     </w:p>
     <w:p>
@@ -2511,8 +2538,196 @@
         </w:rPr>
         <w:t xml:space="preserve"> He manages to start a conversation with one of them about how to start a small business.</w:t>
       </w:r>
+    </w:p>
+    <w:p>
+      <w:pPr>
+        <w:rPr>
+          <w:rFonts w:ascii="Tahoma" w:hAnsi="Tahoma" w:cs="Tahoma"/>
+          <w:sz w:val="28"/>
+          <w:lang w:eastAsia="da-DK"/>
+        </w:rPr>
+      </w:pPr>
+      <w:r>
+        <w:rPr>
+          <w:rFonts w:ascii="Tahoma" w:hAnsi="Tahoma" w:cs="Tahoma"/>
+          <w:sz w:val="28"/>
+          <w:lang w:eastAsia="da-DK"/>
+        </w:rPr>
+        <w:t xml:space="preserve">3. </w:t>
+      </w:r>
+      <w:proofErr w:type="gramStart"/>
+      <w:r>
+        <w:rPr>
+          <w:rFonts w:ascii="Tahoma" w:hAnsi="Tahoma" w:cs="Tahoma"/>
+          <w:sz w:val="28"/>
+          <w:lang w:eastAsia="da-DK"/>
+        </w:rPr>
+        <w:t>From</w:t>
+      </w:r>
+      <w:proofErr w:type="gramEnd"/>
+      <w:r>
+        <w:rPr>
+          <w:rFonts w:ascii="Tahoma" w:hAnsi="Tahoma" w:cs="Tahoma"/>
+          <w:sz w:val="28"/>
+          <w:lang w:eastAsia="da-DK"/>
+        </w:rPr>
+        <w:t xml:space="preserve"> Idea to Materialization</w:t>
+      </w:r>
+    </w:p>
+    <w:p>
+      <w:pPr>
+        <w:rPr>
+          <w:rFonts w:ascii="Tahoma" w:hAnsi="Tahoma" w:cs="Tahoma"/>
+          <w:lang w:eastAsia="da-DK"/>
+        </w:rPr>
+      </w:pPr>
+      <w:r>
+        <w:rPr>
+          <w:rFonts w:ascii="Tahoma" w:hAnsi="Tahoma" w:cs="Tahoma"/>
+          <w:lang w:eastAsia="da-DK"/>
+        </w:rPr>
+        <w:t>In this section the process of creating a real-life project from an idea is presented.</w:t>
+      </w:r>
+      <w:r>
+        <w:rPr>
+          <w:rFonts w:ascii="Tahoma" w:hAnsi="Tahoma" w:cs="Tahoma"/>
+          <w:lang w:eastAsia="da-DK"/>
+        </w:rPr>
+        <w:t xml:space="preserve"> Now </w:t>
+      </w:r>
+      <w:proofErr w:type="spellStart"/>
+      <w:r>
+        <w:rPr>
+          <w:rFonts w:ascii="Tahoma" w:hAnsi="Tahoma" w:cs="Tahoma"/>
+          <w:lang w:eastAsia="da-DK"/>
+        </w:rPr>
+        <w:t>ti</w:t>
+      </w:r>
+      <w:r>
+        <w:rPr>
+          <w:rFonts w:ascii="Tahoma" w:hAnsi="Tahoma" w:cs="Tahoma"/>
+          <w:lang w:eastAsia="da-DK"/>
+        </w:rPr>
+        <w:t>at</w:t>
+      </w:r>
+      <w:proofErr w:type="spellEnd"/>
+      <w:r>
+        <w:rPr>
+          <w:rFonts w:ascii="Tahoma" w:hAnsi="Tahoma" w:cs="Tahoma"/>
+          <w:lang w:eastAsia="da-DK"/>
+        </w:rPr>
+        <w:t xml:space="preserve"> </w:t>
+      </w:r>
+      <w:r>
+        <w:rPr>
+          <w:rFonts w:ascii="Tahoma" w:hAnsi="Tahoma" w:cs="Tahoma"/>
+          <w:lang w:eastAsia="da-DK"/>
+        </w:rPr>
+        <w:t>Group 2 has defined the idea, planning could be started. The first order of business was to check the requirements for the project and align it with the idea.</w:t>
+      </w:r>
+    </w:p>
+    <w:p>
+      <w:pPr>
+        <w:rPr>
+          <w:rFonts w:ascii="Tahoma" w:hAnsi="Tahoma" w:cs="Tahoma"/>
+          <w:sz w:val="24"/>
+          <w:lang w:eastAsia="da-DK"/>
+        </w:rPr>
+      </w:pPr>
+      <w:r>
+        <w:rPr>
+          <w:rFonts w:ascii="Tahoma" w:hAnsi="Tahoma" w:cs="Tahoma"/>
+          <w:sz w:val="24"/>
+          <w:lang w:eastAsia="da-DK"/>
+        </w:rPr>
+        <w:t>3.1 Meeting the requirements</w:t>
+      </w:r>
+    </w:p>
+    <w:p>
+      <w:pPr>
+        <w:rPr>
+          <w:rFonts w:ascii="Tahoma" w:hAnsi="Tahoma" w:cs="Tahoma"/>
+          <w:lang w:eastAsia="da-DK"/>
+        </w:rPr>
+      </w:pPr>
+      <w:r>
+        <w:rPr>
+          <w:rFonts w:ascii="Tahoma" w:hAnsi="Tahoma" w:cs="Tahoma"/>
+          <w:lang w:eastAsia="da-DK"/>
+        </w:rPr>
+        <w:t>The requirements for this project are to use C# programming language, to have a high complexity program, which is able to handle Concurrency, have a database connection and most importantly, to have a client-server connection. The project also has to focus on technology requirements (IT Security measures, protocols, architecture, etc.), and to have a web client that connects to a web server. Most projects are using a website</w:t>
+      </w:r>
+      <w:r>
+        <w:rPr>
+          <w:rFonts w:ascii="Tahoma" w:hAnsi="Tahoma" w:cs="Tahoma"/>
+          <w:lang w:eastAsia="da-DK"/>
+        </w:rPr>
+        <w:t xml:space="preserve"> to make the connection, but our idea indicates a mobile application. For the reason that we have to use C#, our platform has to be a Windows Phone that runs on Windows 10 Operating System, which is connected to the WCF (Windows Communications Framework). We need to have a web server connection, therefore we also have to make a sample website for our idea and have a two-sided connection. A Dedicated Client – the mobile app – and the Web Client (sample website). More about the architecture can be read in the Technology Report.</w:t>
+      </w:r>
+    </w:p>
+    <w:p>
+      <w:pPr>
+        <w:rPr>
+          <w:rFonts w:ascii="Tahoma" w:hAnsi="Tahoma" w:cs="Tahoma"/>
+          <w:lang w:eastAsia="da-DK"/>
+        </w:rPr>
+      </w:pPr>
+    </w:p>
+    <w:p>
+      <w:pPr>
+        <w:rPr>
+          <w:rFonts w:ascii="Tahoma" w:hAnsi="Tahoma" w:cs="Tahoma"/>
+          <w:sz w:val="24"/>
+          <w:lang w:eastAsia="da-DK"/>
+        </w:rPr>
+      </w:pPr>
+      <w:r>
+        <w:rPr>
+          <w:rFonts w:ascii="Tahoma" w:hAnsi="Tahoma" w:cs="Tahoma"/>
+          <w:sz w:val="24"/>
+          <w:lang w:eastAsia="da-DK"/>
+        </w:rPr>
+        <w:lastRenderedPageBreak/>
+        <w:t>3.2 Agile Development</w:t>
+      </w:r>
+    </w:p>
+    <w:p>
+      <w:pPr>
+        <w:rPr>
+          <w:rFonts w:ascii="Tahoma" w:hAnsi="Tahoma" w:cs="Tahoma"/>
+          <w:lang w:eastAsia="da-DK"/>
+        </w:rPr>
+      </w:pPr>
+      <w:r>
+        <w:rPr>
+          <w:rFonts w:ascii="Tahoma" w:hAnsi="Tahoma" w:cs="Tahoma"/>
+          <w:lang w:eastAsia="da-DK"/>
+        </w:rPr>
+        <w:t xml:space="preserve">At the start of the project Group 2 had to decide what Development methodology to take: Waterfall or Agile. The project </w:t>
+      </w:r>
+      <w:r>
+        <w:rPr>
+          <w:rFonts w:ascii="Tahoma" w:hAnsi="Tahoma" w:cs="Tahoma"/>
+          <w:lang w:eastAsia="da-DK"/>
+        </w:rPr>
+        <w:t>indicates multiple uncertainties, and the group lacks of several key information at the start of the project, therefore a dynamic, flexible approach is needed in order to carefully plan the program.</w:t>
+      </w:r>
+      <w:r>
+        <w:rPr>
+          <w:rFonts w:ascii="Tahoma" w:hAnsi="Tahoma" w:cs="Tahoma"/>
+          <w:lang w:eastAsia="da-DK"/>
+        </w:rPr>
+        <w:t xml:space="preserve"> Agile Development is a great way to that, because it lets the members of the group to give a quick, efficient response to unknown occurrences</w:t>
+      </w:r>
       <w:bookmarkStart w:id="2" w:name="_GoBack"/>
       <w:bookmarkEnd w:id="2"/>
+      <w:r>
+        <w:rPr>
+          <w:rFonts w:ascii="Tahoma" w:hAnsi="Tahoma" w:cs="Tahoma"/>
+          <w:lang w:eastAsia="da-DK"/>
+        </w:rPr>
+        <w:t xml:space="preserve">. </w:t>
+      </w:r>
     </w:p>
     <w:p/>
     <w:sectPr>

</xml_diff>